<commit_message>
Added hernieuwde opdracht, Acceptatietest en globale planning
</commit_message>
<xml_diff>
--- a/KT1/KT1.1/KT1.1.1 Hernieuwde Opdracht/Hernieuwde Opdracht v1.0.0.docx
+++ b/KT1/KT1.1/KT1.1.1 Hernieuwde Opdracht/Hernieuwde Opdracht v1.0.0.docx
@@ -315,6 +315,7 @@
                                         <w:color w:val="4472C4" w:themeColor="accent1"/>
                                         <w:sz w:val="28"/>
                                         <w:szCs w:val="28"/>
+                                        <w:lang w:val="nl-NL"/>
                                       </w:rPr>
                                     </w:pPr>
                                     <w:r>
@@ -346,6 +347,7 @@
                                   <w:jc w:val="center"/>
                                   <w:rPr>
                                     <w:color w:val="4472C4" w:themeColor="accent1"/>
+                                    <w:lang w:val="nl-NL"/>
                                   </w:rPr>
                                 </w:pPr>
                                 <w:sdt>
@@ -353,6 +355,7 @@
                                     <w:rPr>
                                       <w:caps/>
                                       <w:color w:val="4472C4" w:themeColor="accent1"/>
+                                      <w:lang w:val="nl-NL"/>
                                     </w:rPr>
                                     <w:alias w:val="Bedrijf"/>
                                     <w:tag w:val=""/>
@@ -366,6 +369,7 @@
                                       <w:rPr>
                                         <w:caps/>
                                         <w:color w:val="4472C4" w:themeColor="accent1"/>
+                                        <w:lang w:val="nl-NL"/>
                                       </w:rPr>
                                       <w:t>Winexpertise</w:t>
                                     </w:r>
@@ -378,12 +382,14 @@
                                   <w:jc w:val="center"/>
                                   <w:rPr>
                                     <w:color w:val="4472C4" w:themeColor="accent1"/>
+                                    <w:lang w:val="nl-NL"/>
                                   </w:rPr>
                                 </w:pPr>
                                 <w:sdt>
                                   <w:sdtPr>
                                     <w:rPr>
                                       <w:color w:val="4472C4" w:themeColor="accent1"/>
+                                      <w:lang w:val="nl-NL"/>
                                     </w:rPr>
                                     <w:alias w:val="Adres"/>
                                     <w:tag w:val=""/>
@@ -393,19 +399,12 @@
                                   </w:sdtPr>
                                   <w:sdtEndPr/>
                                   <w:sdtContent>
-                                    <w:proofErr w:type="spellStart"/>
                                     <w:r>
                                       <w:rPr>
                                         <w:color w:val="4472C4" w:themeColor="accent1"/>
+                                        <w:lang w:val="nl-NL"/>
                                       </w:rPr>
-                                      <w:t>Sikkelstraat</w:t>
-                                    </w:r>
-                                    <w:proofErr w:type="spellEnd"/>
-                                    <w:r>
-                                      <w:rPr>
-                                        <w:color w:val="4472C4" w:themeColor="accent1"/>
-                                      </w:rPr>
-                                      <w:t xml:space="preserve"> 2, Oosterhout</w:t>
+                                      <w:t>Sikkelstraat 2, Oosterhout</w:t>
                                     </w:r>
                                   </w:sdtContent>
                                 </w:sdt>
@@ -416,11 +415,13 @@
                                   <w:jc w:val="center"/>
                                   <w:rPr>
                                     <w:color w:val="4472C4" w:themeColor="accent1"/>
+                                    <w:lang w:val="nl-NL"/>
                                   </w:rPr>
                                 </w:pPr>
                                 <w:r>
                                   <w:rPr>
                                     <w:color w:val="4472C4" w:themeColor="accent1"/>
+                                    <w:lang w:val="nl-NL"/>
                                   </w:rPr>
                                   <w:t>v1.0.0</w:t>
                                 </w:r>
@@ -2004,8 +2005,6 @@
           </wp:inline>
         </w:drawing>
       </w:r>
-      <w:bookmarkStart w:id="2" w:name="_GoBack"/>
-      <w:bookmarkEnd w:id="2"/>
     </w:p>
     <w:p>
       <w:pPr>
@@ -2014,14 +2013,437 @@
           <w:lang w:val="nl-NL"/>
         </w:rPr>
       </w:pPr>
-      <w:bookmarkStart w:id="3" w:name="_Toc505674007"/>
+      <w:bookmarkStart w:id="2" w:name="_Toc505674007"/>
       <w:r>
         <w:rPr>
           <w:lang w:val="nl-NL"/>
         </w:rPr>
+        <w:t>Grafische eisen</w:t>
+      </w:r>
+    </w:p>
+    <w:tbl>
+      <w:tblPr>
+        <w:tblStyle w:val="Rastertabel5donker-Accent1"/>
+        <w:tblW w:w="0" w:type="auto"/>
+        <w:tblLook w:val="04A0" w:firstRow="1" w:lastRow="0" w:firstColumn="1" w:lastColumn="0" w:noHBand="0" w:noVBand="1"/>
+      </w:tblPr>
+      <w:tblGrid>
+        <w:gridCol w:w="4675"/>
+        <w:gridCol w:w="4675"/>
+      </w:tblGrid>
+      <w:tr>
+        <w:trPr>
+          <w:cnfStyle w:val="100000000000" w:firstRow="1" w:lastRow="0" w:firstColumn="0" w:lastColumn="0" w:oddVBand="0" w:evenVBand="0" w:oddHBand="0" w:evenHBand="0" w:firstRowFirstColumn="0" w:firstRowLastColumn="0" w:lastRowFirstColumn="0" w:lastRowLastColumn="0"/>
+        </w:trPr>
+        <w:tc>
+          <w:tcPr>
+            <w:cnfStyle w:val="001000000000" w:firstRow="0" w:lastRow="0" w:firstColumn="1" w:lastColumn="0" w:oddVBand="0" w:evenVBand="0" w:oddHBand="0" w:evenHBand="0" w:firstRowFirstColumn="0" w:firstRowLastColumn="0" w:lastRowFirstColumn="0" w:lastRowLastColumn="0"/>
+            <w:tcW w:w="4675" w:type="dxa"/>
+          </w:tcPr>
+          <w:p>
+            <w:pPr>
+              <w:rPr>
+                <w:lang w:val="nl-NL"/>
+              </w:rPr>
+            </w:pPr>
+            <w:r>
+              <w:rPr>
+                <w:lang w:val="nl-NL"/>
+              </w:rPr>
+              <w:t>Grafische eisen</w:t>
+            </w:r>
+          </w:p>
+        </w:tc>
+        <w:tc>
+          <w:tcPr>
+            <w:tcW w:w="4675" w:type="dxa"/>
+          </w:tcPr>
+          <w:p>
+            <w:pPr>
+              <w:cnfStyle w:val="100000000000" w:firstRow="1" w:lastRow="0" w:firstColumn="0" w:lastColumn="0" w:oddVBand="0" w:evenVBand="0" w:oddHBand="0" w:evenHBand="0" w:firstRowFirstColumn="0" w:firstRowLastColumn="0" w:lastRowFirstColumn="0" w:lastRowLastColumn="0"/>
+              <w:rPr>
+                <w:lang w:val="nl-NL"/>
+              </w:rPr>
+            </w:pPr>
+          </w:p>
+        </w:tc>
+      </w:tr>
+      <w:tr>
+        <w:trPr>
+          <w:cnfStyle w:val="000000100000" w:firstRow="0" w:lastRow="0" w:firstColumn="0" w:lastColumn="0" w:oddVBand="0" w:evenVBand="0" w:oddHBand="1" w:evenHBand="0" w:firstRowFirstColumn="0" w:firstRowLastColumn="0" w:lastRowFirstColumn="0" w:lastRowLastColumn="0"/>
+        </w:trPr>
+        <w:tc>
+          <w:tcPr>
+            <w:cnfStyle w:val="001000000000" w:firstRow="0" w:lastRow="0" w:firstColumn="1" w:lastColumn="0" w:oddVBand="0" w:evenVBand="0" w:oddHBand="0" w:evenHBand="0" w:firstRowFirstColumn="0" w:firstRowLastColumn="0" w:lastRowFirstColumn="0" w:lastRowLastColumn="0"/>
+            <w:tcW w:w="4675" w:type="dxa"/>
+          </w:tcPr>
+          <w:p>
+            <w:pPr>
+              <w:rPr>
+                <w:lang w:val="nl-NL"/>
+              </w:rPr>
+            </w:pPr>
+            <w:r>
+              <w:rPr>
+                <w:lang w:val="nl-NL"/>
+              </w:rPr>
+              <w:t>1. Hamburger menu</w:t>
+            </w:r>
+          </w:p>
+        </w:tc>
+        <w:tc>
+          <w:tcPr>
+            <w:tcW w:w="4675" w:type="dxa"/>
+          </w:tcPr>
+          <w:p>
+            <w:pPr>
+              <w:cnfStyle w:val="000000100000" w:firstRow="0" w:lastRow="0" w:firstColumn="0" w:lastColumn="0" w:oddVBand="0" w:evenVBand="0" w:oddHBand="1" w:evenHBand="0" w:firstRowFirstColumn="0" w:firstRowLastColumn="0" w:lastRowFirstColumn="0" w:lastRowLastColumn="0"/>
+              <w:rPr>
+                <w:lang w:val="nl-NL"/>
+              </w:rPr>
+            </w:pPr>
+          </w:p>
+        </w:tc>
+      </w:tr>
+      <w:tr>
+        <w:tc>
+          <w:tcPr>
+            <w:cnfStyle w:val="001000000000" w:firstRow="0" w:lastRow="0" w:firstColumn="1" w:lastColumn="0" w:oddVBand="0" w:evenVBand="0" w:oddHBand="0" w:evenHBand="0" w:firstRowFirstColumn="0" w:firstRowLastColumn="0" w:lastRowFirstColumn="0" w:lastRowLastColumn="0"/>
+            <w:tcW w:w="4675" w:type="dxa"/>
+          </w:tcPr>
+          <w:p>
+            <w:pPr>
+              <w:rPr>
+                <w:lang w:val="nl-NL"/>
+              </w:rPr>
+            </w:pPr>
+            <w:r>
+              <w:rPr>
+                <w:lang w:val="nl-NL"/>
+              </w:rPr>
+              <w:t xml:space="preserve">2. </w:t>
+            </w:r>
+            <w:bookmarkStart w:id="3" w:name="_GoBack"/>
+            <w:bookmarkEnd w:id="3"/>
+          </w:p>
+        </w:tc>
+        <w:tc>
+          <w:tcPr>
+            <w:tcW w:w="4675" w:type="dxa"/>
+          </w:tcPr>
+          <w:p>
+            <w:pPr>
+              <w:cnfStyle w:val="000000000000" w:firstRow="0" w:lastRow="0" w:firstColumn="0" w:lastColumn="0" w:oddVBand="0" w:evenVBand="0" w:oddHBand="0" w:evenHBand="0" w:firstRowFirstColumn="0" w:firstRowLastColumn="0" w:lastRowFirstColumn="0" w:lastRowLastColumn="0"/>
+              <w:rPr>
+                <w:lang w:val="nl-NL"/>
+              </w:rPr>
+            </w:pPr>
+          </w:p>
+        </w:tc>
+      </w:tr>
+    </w:tbl>
+    <w:p>
+      <w:pPr>
+        <w:rPr>
+          <w:lang w:val="nl-NL"/>
+        </w:rPr>
+      </w:pPr>
+    </w:p>
+    <w:p>
+      <w:pPr>
+        <w:pStyle w:val="Kop1"/>
+        <w:rPr>
+          <w:lang w:val="nl-NL"/>
+        </w:rPr>
+      </w:pPr>
+      <w:r>
+        <w:rPr>
+          <w:lang w:val="nl-NL"/>
+        </w:rPr>
+        <w:t>Functionele</w:t>
+      </w:r>
+      <w:r>
+        <w:rPr>
+          <w:lang w:val="nl-NL"/>
+        </w:rPr>
+        <w:t xml:space="preserve"> eisen</w:t>
+      </w:r>
+    </w:p>
+    <w:tbl>
+      <w:tblPr>
+        <w:tblStyle w:val="Rastertabel5donker-Accent1"/>
+        <w:tblW w:w="0" w:type="auto"/>
+        <w:tblLook w:val="04A0" w:firstRow="1" w:lastRow="0" w:firstColumn="1" w:lastColumn="0" w:noHBand="0" w:noVBand="1"/>
+      </w:tblPr>
+      <w:tblGrid>
+        <w:gridCol w:w="4675"/>
+        <w:gridCol w:w="4675"/>
+      </w:tblGrid>
+      <w:tr>
+        <w:trPr>
+          <w:cnfStyle w:val="100000000000" w:firstRow="1" w:lastRow="0" w:firstColumn="0" w:lastColumn="0" w:oddVBand="0" w:evenVBand="0" w:oddHBand="0" w:evenHBand="0" w:firstRowFirstColumn="0" w:firstRowLastColumn="0" w:lastRowFirstColumn="0" w:lastRowLastColumn="0"/>
+        </w:trPr>
+        <w:tc>
+          <w:tcPr>
+            <w:cnfStyle w:val="001000000000" w:firstRow="0" w:lastRow="0" w:firstColumn="1" w:lastColumn="0" w:oddVBand="0" w:evenVBand="0" w:oddHBand="0" w:evenHBand="0" w:firstRowFirstColumn="0" w:firstRowLastColumn="0" w:lastRowFirstColumn="0" w:lastRowLastColumn="0"/>
+            <w:tcW w:w="4675" w:type="dxa"/>
+          </w:tcPr>
+          <w:p>
+            <w:pPr>
+              <w:rPr>
+                <w:lang w:val="nl-NL"/>
+              </w:rPr>
+            </w:pPr>
+            <w:r>
+              <w:rPr>
+                <w:lang w:val="nl-NL"/>
+              </w:rPr>
+              <w:t>Functionele</w:t>
+            </w:r>
+            <w:r>
+              <w:rPr>
+                <w:lang w:val="nl-NL"/>
+              </w:rPr>
+              <w:t xml:space="preserve"> eisen</w:t>
+            </w:r>
+          </w:p>
+        </w:tc>
+        <w:tc>
+          <w:tcPr>
+            <w:tcW w:w="4675" w:type="dxa"/>
+          </w:tcPr>
+          <w:p>
+            <w:pPr>
+              <w:cnfStyle w:val="100000000000" w:firstRow="1" w:lastRow="0" w:firstColumn="0" w:lastColumn="0" w:oddVBand="0" w:evenVBand="0" w:oddHBand="0" w:evenHBand="0" w:firstRowFirstColumn="0" w:firstRowLastColumn="0" w:lastRowFirstColumn="0" w:lastRowLastColumn="0"/>
+              <w:rPr>
+                <w:lang w:val="nl-NL"/>
+              </w:rPr>
+            </w:pPr>
+          </w:p>
+        </w:tc>
+      </w:tr>
+      <w:tr>
+        <w:trPr>
+          <w:cnfStyle w:val="000000100000" w:firstRow="0" w:lastRow="0" w:firstColumn="0" w:lastColumn="0" w:oddVBand="0" w:evenVBand="0" w:oddHBand="1" w:evenHBand="0" w:firstRowFirstColumn="0" w:firstRowLastColumn="0" w:lastRowFirstColumn="0" w:lastRowLastColumn="0"/>
+        </w:trPr>
+        <w:tc>
+          <w:tcPr>
+            <w:cnfStyle w:val="001000000000" w:firstRow="0" w:lastRow="0" w:firstColumn="1" w:lastColumn="0" w:oddVBand="0" w:evenVBand="0" w:oddHBand="0" w:evenHBand="0" w:firstRowFirstColumn="0" w:firstRowLastColumn="0" w:lastRowFirstColumn="0" w:lastRowLastColumn="0"/>
+            <w:tcW w:w="4675" w:type="dxa"/>
+          </w:tcPr>
+          <w:p>
+            <w:pPr>
+              <w:rPr>
+                <w:lang w:val="nl-NL"/>
+              </w:rPr>
+            </w:pPr>
+          </w:p>
+        </w:tc>
+        <w:tc>
+          <w:tcPr>
+            <w:tcW w:w="4675" w:type="dxa"/>
+          </w:tcPr>
+          <w:p>
+            <w:pPr>
+              <w:cnfStyle w:val="000000100000" w:firstRow="0" w:lastRow="0" w:firstColumn="0" w:lastColumn="0" w:oddVBand="0" w:evenVBand="0" w:oddHBand="1" w:evenHBand="0" w:firstRowFirstColumn="0" w:firstRowLastColumn="0" w:lastRowFirstColumn="0" w:lastRowLastColumn="0"/>
+              <w:rPr>
+                <w:lang w:val="nl-NL"/>
+              </w:rPr>
+            </w:pPr>
+          </w:p>
+        </w:tc>
+      </w:tr>
+      <w:tr>
+        <w:tc>
+          <w:tcPr>
+            <w:cnfStyle w:val="001000000000" w:firstRow="0" w:lastRow="0" w:firstColumn="1" w:lastColumn="0" w:oddVBand="0" w:evenVBand="0" w:oddHBand="0" w:evenHBand="0" w:firstRowFirstColumn="0" w:firstRowLastColumn="0" w:lastRowFirstColumn="0" w:lastRowLastColumn="0"/>
+            <w:tcW w:w="4675" w:type="dxa"/>
+          </w:tcPr>
+          <w:p>
+            <w:pPr>
+              <w:rPr>
+                <w:lang w:val="nl-NL"/>
+              </w:rPr>
+            </w:pPr>
+          </w:p>
+        </w:tc>
+        <w:tc>
+          <w:tcPr>
+            <w:tcW w:w="4675" w:type="dxa"/>
+          </w:tcPr>
+          <w:p>
+            <w:pPr>
+              <w:cnfStyle w:val="000000000000" w:firstRow="0" w:lastRow="0" w:firstColumn="0" w:lastColumn="0" w:oddVBand="0" w:evenVBand="0" w:oddHBand="0" w:evenHBand="0" w:firstRowFirstColumn="0" w:firstRowLastColumn="0" w:lastRowFirstColumn="0" w:lastRowLastColumn="0"/>
+              <w:rPr>
+                <w:lang w:val="nl-NL"/>
+              </w:rPr>
+            </w:pPr>
+          </w:p>
+        </w:tc>
+      </w:tr>
+    </w:tbl>
+    <w:p>
+      <w:pPr>
+        <w:rPr>
+          <w:lang w:val="nl-NL"/>
+        </w:rPr>
+      </w:pPr>
+    </w:p>
+    <w:p>
+      <w:pPr>
+        <w:pStyle w:val="Kop1"/>
+        <w:rPr>
+          <w:lang w:val="nl-NL"/>
+        </w:rPr>
+      </w:pPr>
+      <w:r>
+        <w:rPr>
+          <w:lang w:val="nl-NL"/>
+        </w:rPr>
+        <w:t>Technische</w:t>
+      </w:r>
+      <w:r>
+        <w:rPr>
+          <w:lang w:val="nl-NL"/>
+        </w:rPr>
+        <w:t xml:space="preserve"> eisen</w:t>
+      </w:r>
+    </w:p>
+    <w:tbl>
+      <w:tblPr>
+        <w:tblStyle w:val="Rastertabel5donker-Accent1"/>
+        <w:tblW w:w="0" w:type="auto"/>
+        <w:tblLook w:val="04A0" w:firstRow="1" w:lastRow="0" w:firstColumn="1" w:lastColumn="0" w:noHBand="0" w:noVBand="1"/>
+      </w:tblPr>
+      <w:tblGrid>
+        <w:gridCol w:w="4675"/>
+        <w:gridCol w:w="4675"/>
+      </w:tblGrid>
+      <w:tr>
+        <w:trPr>
+          <w:cnfStyle w:val="100000000000" w:firstRow="1" w:lastRow="0" w:firstColumn="0" w:lastColumn="0" w:oddVBand="0" w:evenVBand="0" w:oddHBand="0" w:evenHBand="0" w:firstRowFirstColumn="0" w:firstRowLastColumn="0" w:lastRowFirstColumn="0" w:lastRowLastColumn="0"/>
+        </w:trPr>
+        <w:tc>
+          <w:tcPr>
+            <w:cnfStyle w:val="001000000000" w:firstRow="0" w:lastRow="0" w:firstColumn="1" w:lastColumn="0" w:oddVBand="0" w:evenVBand="0" w:oddHBand="0" w:evenHBand="0" w:firstRowFirstColumn="0" w:firstRowLastColumn="0" w:lastRowFirstColumn="0" w:lastRowLastColumn="0"/>
+            <w:tcW w:w="4675" w:type="dxa"/>
+          </w:tcPr>
+          <w:p>
+            <w:pPr>
+              <w:rPr>
+                <w:lang w:val="nl-NL"/>
+              </w:rPr>
+            </w:pPr>
+            <w:r>
+              <w:rPr>
+                <w:lang w:val="nl-NL"/>
+              </w:rPr>
+              <w:t>Technische</w:t>
+            </w:r>
+            <w:r>
+              <w:rPr>
+                <w:lang w:val="nl-NL"/>
+              </w:rPr>
+              <w:t xml:space="preserve"> eisen</w:t>
+            </w:r>
+          </w:p>
+        </w:tc>
+        <w:tc>
+          <w:tcPr>
+            <w:tcW w:w="4675" w:type="dxa"/>
+          </w:tcPr>
+          <w:p>
+            <w:pPr>
+              <w:cnfStyle w:val="100000000000" w:firstRow="1" w:lastRow="0" w:firstColumn="0" w:lastColumn="0" w:oddVBand="0" w:evenVBand="0" w:oddHBand="0" w:evenHBand="0" w:firstRowFirstColumn="0" w:firstRowLastColumn="0" w:lastRowFirstColumn="0" w:lastRowLastColumn="0"/>
+              <w:rPr>
+                <w:lang w:val="nl-NL"/>
+              </w:rPr>
+            </w:pPr>
+          </w:p>
+        </w:tc>
+      </w:tr>
+      <w:tr>
+        <w:trPr>
+          <w:cnfStyle w:val="000000100000" w:firstRow="0" w:lastRow="0" w:firstColumn="0" w:lastColumn="0" w:oddVBand="0" w:evenVBand="0" w:oddHBand="1" w:evenHBand="0" w:firstRowFirstColumn="0" w:firstRowLastColumn="0" w:lastRowFirstColumn="0" w:lastRowLastColumn="0"/>
+        </w:trPr>
+        <w:tc>
+          <w:tcPr>
+            <w:cnfStyle w:val="001000000000" w:firstRow="0" w:lastRow="0" w:firstColumn="1" w:lastColumn="0" w:oddVBand="0" w:evenVBand="0" w:oddHBand="0" w:evenHBand="0" w:firstRowFirstColumn="0" w:firstRowLastColumn="0" w:lastRowFirstColumn="0" w:lastRowLastColumn="0"/>
+            <w:tcW w:w="4675" w:type="dxa"/>
+          </w:tcPr>
+          <w:p>
+            <w:pPr>
+              <w:rPr>
+                <w:lang w:val="nl-NL"/>
+              </w:rPr>
+            </w:pPr>
+          </w:p>
+        </w:tc>
+        <w:tc>
+          <w:tcPr>
+            <w:tcW w:w="4675" w:type="dxa"/>
+          </w:tcPr>
+          <w:p>
+            <w:pPr>
+              <w:cnfStyle w:val="000000100000" w:firstRow="0" w:lastRow="0" w:firstColumn="0" w:lastColumn="0" w:oddVBand="0" w:evenVBand="0" w:oddHBand="1" w:evenHBand="0" w:firstRowFirstColumn="0" w:firstRowLastColumn="0" w:lastRowFirstColumn="0" w:lastRowLastColumn="0"/>
+              <w:rPr>
+                <w:lang w:val="nl-NL"/>
+              </w:rPr>
+            </w:pPr>
+          </w:p>
+        </w:tc>
+      </w:tr>
+      <w:tr>
+        <w:tc>
+          <w:tcPr>
+            <w:cnfStyle w:val="001000000000" w:firstRow="0" w:lastRow="0" w:firstColumn="1" w:lastColumn="0" w:oddVBand="0" w:evenVBand="0" w:oddHBand="0" w:evenHBand="0" w:firstRowFirstColumn="0" w:firstRowLastColumn="0" w:lastRowFirstColumn="0" w:lastRowLastColumn="0"/>
+            <w:tcW w:w="4675" w:type="dxa"/>
+          </w:tcPr>
+          <w:p>
+            <w:pPr>
+              <w:rPr>
+                <w:lang w:val="nl-NL"/>
+              </w:rPr>
+            </w:pPr>
+          </w:p>
+        </w:tc>
+        <w:tc>
+          <w:tcPr>
+            <w:tcW w:w="4675" w:type="dxa"/>
+          </w:tcPr>
+          <w:p>
+            <w:pPr>
+              <w:cnfStyle w:val="000000000000" w:firstRow="0" w:lastRow="0" w:firstColumn="0" w:lastColumn="0" w:oddVBand="0" w:evenVBand="0" w:oddHBand="0" w:evenHBand="0" w:firstRowFirstColumn="0" w:firstRowLastColumn="0" w:lastRowFirstColumn="0" w:lastRowLastColumn="0"/>
+              <w:rPr>
+                <w:lang w:val="nl-NL"/>
+              </w:rPr>
+            </w:pPr>
+          </w:p>
+        </w:tc>
+      </w:tr>
+    </w:tbl>
+    <w:p>
+      <w:pPr>
+        <w:rPr>
+          <w:lang w:val="nl-NL"/>
+        </w:rPr>
+      </w:pPr>
+    </w:p>
+    <w:p>
+      <w:pPr>
+        <w:pStyle w:val="Kop1"/>
+        <w:rPr>
+          <w:lang w:val="nl-NL"/>
+        </w:rPr>
+      </w:pPr>
+      <w:r>
+        <w:rPr>
+          <w:lang w:val="nl-NL"/>
+        </w:rPr>
+        <w:lastRenderedPageBreak/>
         <w:t>Functies</w:t>
       </w:r>
-      <w:bookmarkEnd w:id="3"/>
+      <w:bookmarkEnd w:id="2"/>
     </w:p>
     <w:p>
       <w:pPr>
@@ -2221,7 +2643,6 @@
         <w:rPr>
           <w:lang w:val="nl-NL"/>
         </w:rPr>
-        <w:lastRenderedPageBreak/>
         <w:t>Recent gezocht</w:t>
       </w:r>
       <w:bookmarkEnd w:id="10"/>
@@ -3217,6 +3638,131 @@
       <w:ind w:left="440"/>
     </w:pPr>
   </w:style>
+  <w:style w:type="table" w:styleId="Tabelraster">
+    <w:name w:val="Table Grid"/>
+    <w:basedOn w:val="Standaardtabel"/>
+    <w:uiPriority w:val="39"/>
+    <w:rsid w:val="00354C8E"/>
+    <w:pPr>
+      <w:spacing w:after="0" w:line="240" w:lineRule="auto"/>
+    </w:pPr>
+    <w:tblPr>
+      <w:tblBorders>
+        <w:top w:val="single" w:sz="4" w:space="0" w:color="auto"/>
+        <w:left w:val="single" w:sz="4" w:space="0" w:color="auto"/>
+        <w:bottom w:val="single" w:sz="4" w:space="0" w:color="auto"/>
+        <w:right w:val="single" w:sz="4" w:space="0" w:color="auto"/>
+        <w:insideH w:val="single" w:sz="4" w:space="0" w:color="auto"/>
+        <w:insideV w:val="single" w:sz="4" w:space="0" w:color="auto"/>
+      </w:tblBorders>
+    </w:tblPr>
+  </w:style>
+  <w:style w:type="table" w:styleId="Rastertabel5donker-Accent1">
+    <w:name w:val="Grid Table 5 Dark Accent 1"/>
+    <w:basedOn w:val="Standaardtabel"/>
+    <w:uiPriority w:val="50"/>
+    <w:rsid w:val="00354C8E"/>
+    <w:pPr>
+      <w:spacing w:after="0" w:line="240" w:lineRule="auto"/>
+    </w:pPr>
+    <w:tblPr>
+      <w:tblStyleRowBandSize w:val="1"/>
+      <w:tblStyleColBandSize w:val="1"/>
+      <w:tblBorders>
+        <w:top w:val="single" w:sz="4" w:space="0" w:color="FFFFFF" w:themeColor="background1"/>
+        <w:left w:val="single" w:sz="4" w:space="0" w:color="FFFFFF" w:themeColor="background1"/>
+        <w:bottom w:val="single" w:sz="4" w:space="0" w:color="FFFFFF" w:themeColor="background1"/>
+        <w:right w:val="single" w:sz="4" w:space="0" w:color="FFFFFF" w:themeColor="background1"/>
+        <w:insideH w:val="single" w:sz="4" w:space="0" w:color="FFFFFF" w:themeColor="background1"/>
+        <w:insideV w:val="single" w:sz="4" w:space="0" w:color="FFFFFF" w:themeColor="background1"/>
+      </w:tblBorders>
+    </w:tblPr>
+    <w:tcPr>
+      <w:shd w:val="clear" w:color="auto" w:fill="D9E2F3" w:themeFill="accent1" w:themeFillTint="33"/>
+    </w:tcPr>
+    <w:tblStylePr w:type="firstRow">
+      <w:rPr>
+        <w:b/>
+        <w:bCs/>
+        <w:color w:val="FFFFFF" w:themeColor="background1"/>
+      </w:rPr>
+      <w:tblPr/>
+      <w:tcPr>
+        <w:tcBorders>
+          <w:top w:val="single" w:sz="4" w:space="0" w:color="FFFFFF" w:themeColor="background1"/>
+          <w:left w:val="single" w:sz="4" w:space="0" w:color="FFFFFF" w:themeColor="background1"/>
+          <w:right w:val="single" w:sz="4" w:space="0" w:color="FFFFFF" w:themeColor="background1"/>
+          <w:insideH w:val="nil"/>
+          <w:insideV w:val="nil"/>
+        </w:tcBorders>
+        <w:shd w:val="clear" w:color="auto" w:fill="4472C4" w:themeFill="accent1"/>
+      </w:tcPr>
+    </w:tblStylePr>
+    <w:tblStylePr w:type="lastRow">
+      <w:rPr>
+        <w:b/>
+        <w:bCs/>
+        <w:color w:val="FFFFFF" w:themeColor="background1"/>
+      </w:rPr>
+      <w:tblPr/>
+      <w:tcPr>
+        <w:tcBorders>
+          <w:left w:val="single" w:sz="4" w:space="0" w:color="FFFFFF" w:themeColor="background1"/>
+          <w:bottom w:val="single" w:sz="4" w:space="0" w:color="FFFFFF" w:themeColor="background1"/>
+          <w:right w:val="single" w:sz="4" w:space="0" w:color="FFFFFF" w:themeColor="background1"/>
+          <w:insideH w:val="nil"/>
+          <w:insideV w:val="nil"/>
+        </w:tcBorders>
+        <w:shd w:val="clear" w:color="auto" w:fill="4472C4" w:themeFill="accent1"/>
+      </w:tcPr>
+    </w:tblStylePr>
+    <w:tblStylePr w:type="firstCol">
+      <w:rPr>
+        <w:b/>
+        <w:bCs/>
+        <w:color w:val="FFFFFF" w:themeColor="background1"/>
+      </w:rPr>
+      <w:tblPr/>
+      <w:tcPr>
+        <w:tcBorders>
+          <w:top w:val="single" w:sz="4" w:space="0" w:color="FFFFFF" w:themeColor="background1"/>
+          <w:left w:val="single" w:sz="4" w:space="0" w:color="FFFFFF" w:themeColor="background1"/>
+          <w:bottom w:val="single" w:sz="4" w:space="0" w:color="FFFFFF" w:themeColor="background1"/>
+          <w:insideV w:val="nil"/>
+        </w:tcBorders>
+        <w:shd w:val="clear" w:color="auto" w:fill="4472C4" w:themeFill="accent1"/>
+      </w:tcPr>
+    </w:tblStylePr>
+    <w:tblStylePr w:type="lastCol">
+      <w:rPr>
+        <w:b/>
+        <w:bCs/>
+        <w:color w:val="FFFFFF" w:themeColor="background1"/>
+      </w:rPr>
+      <w:tblPr/>
+      <w:tcPr>
+        <w:tcBorders>
+          <w:top w:val="single" w:sz="4" w:space="0" w:color="FFFFFF" w:themeColor="background1"/>
+          <w:bottom w:val="single" w:sz="4" w:space="0" w:color="FFFFFF" w:themeColor="background1"/>
+          <w:right w:val="single" w:sz="4" w:space="0" w:color="FFFFFF" w:themeColor="background1"/>
+          <w:insideV w:val="nil"/>
+        </w:tcBorders>
+        <w:shd w:val="clear" w:color="auto" w:fill="4472C4" w:themeFill="accent1"/>
+      </w:tcPr>
+    </w:tblStylePr>
+    <w:tblStylePr w:type="band1Vert">
+      <w:tblPr/>
+      <w:tcPr>
+        <w:shd w:val="clear" w:color="auto" w:fill="B4C6E7" w:themeFill="accent1" w:themeFillTint="66"/>
+      </w:tcPr>
+    </w:tblStylePr>
+    <w:tblStylePr w:type="band1Horz">
+      <w:tblPr/>
+      <w:tcPr>
+        <w:shd w:val="clear" w:color="auto" w:fill="B4C6E7" w:themeFill="accent1" w:themeFillTint="66"/>
+      </w:tcPr>
+    </w:tblStylePr>
+  </w:style>
 </w:styles>
 </file>
 
@@ -3339,6 +3885,7 @@
     <w:rsid w:val="00192118"/>
     <w:rsid w:val="002A7B46"/>
     <w:rsid w:val="004C04A7"/>
+    <w:rsid w:val="00AD703C"/>
     <w:rsid w:val="00DC58EE"/>
   </w:rsids>
   <m:mathPr>
@@ -4128,7 +4675,7 @@
 </file>
 
 <file path=customXml/itemProps2.xml><?xml version="1.0" encoding="utf-8"?>
-<ds:datastoreItem xmlns:ds="http://schemas.openxmlformats.org/officeDocument/2006/customXml" ds:itemID="{3073BC96-955C-488D-BF4F-B7F075B4F6B8}">
+<ds:datastoreItem xmlns:ds="http://schemas.openxmlformats.org/officeDocument/2006/customXml" ds:itemID="{DC71E7D8-F5CC-4D89-B95D-A5E214DCCD25}">
   <ds:schemaRefs>
     <ds:schemaRef ds:uri="http://schemas.openxmlformats.org/officeDocument/2006/bibliography"/>
   </ds:schemaRefs>

</xml_diff>